<commit_message>
playing javascript, notes and observable implementation
</commit_message>
<xml_diff>
--- a/Notes/CshAndJsBasics.docx
+++ b/Notes/CshAndJsBasics.docx
@@ -1026,11 +1026,6 @@
       </w:r>
     </w:p>
     <w:p>
-      <w:pPr>
-        <w:rPr>
-          <w:b/>
-        </w:rPr>
-      </w:pPr>
       <w:r>
         <w:rPr>
           <w:b/>
@@ -1072,6 +1067,68 @@
       </w:r>
       <w:r>
         <w:t xml:space="preserve"> which show the associated zone for each stack frame.</w:t>
+      </w:r>
+    </w:p>
+    <w:p>
+      <w:r>
+        <w:rPr>
+          <w:b/>
+        </w:rPr>
+        <w:t>Key point:</w:t>
+      </w:r>
+      <w:r>
+        <w:t xml:space="preserve"> </w:t>
+      </w:r>
+      <w:r>
+        <w:t xml:space="preserve">When </w:t>
+      </w:r>
+      <w:proofErr w:type="spellStart"/>
+      <w:r>
+        <w:t>async</w:t>
+      </w:r>
+      <w:proofErr w:type="spellEnd"/>
+      <w:r>
+        <w:t xml:space="preserve"> work </w:t>
+      </w:r>
+      <w:proofErr w:type="gramStart"/>
+      <w:r>
+        <w:t>gets</w:t>
+      </w:r>
+      <w:proofErr w:type="gramEnd"/>
+      <w:r>
+        <w:t xml:space="preserve"> scheduled, the </w:t>
+      </w:r>
+      <w:proofErr w:type="spellStart"/>
+      <w:r>
+        <w:t>callback</w:t>
+      </w:r>
+      <w:proofErr w:type="spellEnd"/>
+      <w:r>
+        <w:t xml:space="preserve"> function will execute in the same zone as the zone which existed at the time of invoking the </w:t>
+      </w:r>
+      <w:proofErr w:type="spellStart"/>
+      <w:r>
+        <w:t>async</w:t>
+      </w:r>
+      <w:proofErr w:type="spellEnd"/>
+      <w:r>
+        <w:t xml:space="preserve"> API. This allows the zone to </w:t>
+      </w:r>
+      <w:proofErr w:type="gramStart"/>
+      <w:r>
+        <w:t>be tracked</w:t>
+      </w:r>
+      <w:proofErr w:type="gramEnd"/>
+      <w:r>
+        <w:t xml:space="preserve"> across many </w:t>
+      </w:r>
+      <w:proofErr w:type="spellStart"/>
+      <w:r>
+        <w:t>async</w:t>
+      </w:r>
+      <w:proofErr w:type="spellEnd"/>
+      <w:r>
+        <w:t xml:space="preserve"> invocations.</w:t>
       </w:r>
       <w:bookmarkStart w:id="1" w:name="_GoBack"/>
       <w:bookmarkEnd w:id="1"/>
@@ -5152,7 +5209,7 @@
 </file>
 
 <file path=customXml/itemProps2.xml><?xml version="1.0" encoding="utf-8"?>
-<ds:datastoreItem xmlns:ds="http://schemas.openxmlformats.org/officeDocument/2006/customXml" ds:itemID="{2876D73C-10AC-454E-A98A-94072FAC0890}">
+<ds:datastoreItem xmlns:ds="http://schemas.openxmlformats.org/officeDocument/2006/customXml" ds:itemID="{DEE16089-6212-4DDF-A5AE-D8CAA1E478D5}">
   <ds:schemaRefs>
     <ds:schemaRef ds:uri="http://schemas.openxmlformats.org/officeDocument/2006/bibliography"/>
   </ds:schemaRefs>

</xml_diff>

<commit_message>
dev guide to collection codebase tryouts
</commit_message>
<xml_diff>
--- a/Notes/CshAndJsBasics.docx
+++ b/Notes/CshAndJsBasics.docx
@@ -14,7 +14,19 @@
         <w:rPr>
           <w:szCs w:val="40"/>
         </w:rPr>
-        <w:t>C# Basics</w:t>
+        <w:t xml:space="preserve">Goal 1: </w:t>
+      </w:r>
+      <w:r>
+        <w:rPr>
+          <w:szCs w:val="40"/>
+        </w:rPr>
+        <w:t>C#</w:t>
+      </w:r>
+      <w:r>
+        <w:rPr>
+          <w:szCs w:val="40"/>
+        </w:rPr>
+        <w:t xml:space="preserve"> and .NET</w:t>
       </w:r>
     </w:p>
     <w:p>
@@ -22,16 +34,10 @@
         <w:pStyle w:val="Heading2"/>
         <w:rPr>
           <w:rStyle w:val="eop"/>
-          <w:rFonts w:ascii="Calibri" w:hAnsi="Calibri" w:cs="Calibri"/>
-          <w:color w:val="000000"/>
-          <w:sz w:val="22"/>
-          <w:szCs w:val="22"/>
-          <w:shd w:val="clear" w:color="auto" w:fill="FFFFFF"/>
-        </w:rPr>
-      </w:pPr>
-      <w:r>
-        <w:t xml:space="preserve">Goal 1: </w:t>
-      </w:r>
+          <w:sz w:val="40"/>
+          <w:szCs w:val="40"/>
+        </w:rPr>
+      </w:pPr>
       <w:r>
         <w:t>Able to use reference and value types correctly</w:t>
       </w:r>
@@ -266,8 +272,232 @@
     </w:p>
     <w:p>
       <w:pPr>
-        <w:spacing w:after="160"/>
-      </w:pPr>
+        <w:pStyle w:val="Heading2"/>
+      </w:pPr>
+      <w:r>
+        <w:t>Understand .NET collections</w:t>
+      </w:r>
+    </w:p>
+    <w:p>
+      <w:pPr>
+        <w:rPr>
+          <w:color w:val="0000FF"/>
+          <w:u w:val="single"/>
+        </w:rPr>
+      </w:pPr>
+      <w:r>
+        <w:t xml:space="preserve">Reference: Developer Guide to Collections in .NET (book), </w:t>
+      </w:r>
+      <w:hyperlink r:id="rId12" w:history="1">
+        <w:r>
+          <w:rPr>
+            <w:color w:val="0000FF"/>
+          </w:rPr>
+          <w:t>https://resources.oreilly.com/examples/9780735659278-files/tree/master/Developer's%20Guide%20to%20Collections</w:t>
+        </w:r>
+      </w:hyperlink>
+      <w:r>
+        <w:t xml:space="preserve"> (</w:t>
+      </w:r>
+      <w:proofErr w:type="spellStart"/>
+      <w:r>
+        <w:t>Git</w:t>
+      </w:r>
+      <w:proofErr w:type="spellEnd"/>
+      <w:r>
+        <w:t xml:space="preserve"> repo)</w:t>
+      </w:r>
+    </w:p>
+    <w:p>
+      <w:r>
+        <w:t>Basic collections</w:t>
+      </w:r>
+    </w:p>
+    <w:p>
+      <w:pPr>
+        <w:pStyle w:val="ListParagraph"/>
+        <w:numPr>
+          <w:ilvl w:val="0"/>
+          <w:numId w:val="22"/>
+        </w:numPr>
+        <w:rPr>
+          <w:b/>
+        </w:rPr>
+      </w:pPr>
+      <w:r>
+        <w:rPr>
+          <w:b/>
+        </w:rPr>
+        <w:t>Array</w:t>
+      </w:r>
+    </w:p>
+    <w:p>
+      <w:pPr>
+        <w:pStyle w:val="ListParagraph"/>
+      </w:pPr>
+      <w:proofErr w:type="spellStart"/>
+      <w:r>
+        <w:t>Proes</w:t>
+      </w:r>
+      <w:proofErr w:type="spellEnd"/>
+      <w:r>
+        <w:t>: Quick access, do not need to implement (language feature)</w:t>
+      </w:r>
+    </w:p>
+    <w:p>
+      <w:pPr>
+        <w:pStyle w:val="ListParagraph"/>
+      </w:pPr>
+      <w:r>
+        <w:t>Cons:</w:t>
+      </w:r>
+    </w:p>
+    <w:p>
+      <w:pPr>
+        <w:pStyle w:val="ListParagraph"/>
+        <w:numPr>
+          <w:ilvl w:val="0"/>
+          <w:numId w:val="22"/>
+        </w:numPr>
+        <w:rPr>
+          <w:b/>
+        </w:rPr>
+      </w:pPr>
+      <w:proofErr w:type="spellStart"/>
+      <w:r>
+        <w:rPr>
+          <w:b/>
+        </w:rPr>
+        <w:t>Linekd</w:t>
+      </w:r>
+      <w:proofErr w:type="spellEnd"/>
+      <w:r>
+        <w:rPr>
+          <w:b/>
+        </w:rPr>
+        <w:t xml:space="preserve"> list</w:t>
+      </w:r>
+    </w:p>
+    <w:p>
+      <w:pPr>
+        <w:pStyle w:val="ListParagraph"/>
+        <w:numPr>
+          <w:ilvl w:val="1"/>
+          <w:numId w:val="22"/>
+        </w:numPr>
+        <w:rPr>
+          <w:b/>
+        </w:rPr>
+      </w:pPr>
+      <w:r>
+        <w:rPr>
+          <w:b/>
+        </w:rPr>
+        <w:t>Singly linked</w:t>
+      </w:r>
+      <w:bookmarkStart w:id="1" w:name="_GoBack"/>
+      <w:bookmarkEnd w:id="1"/>
+    </w:p>
+    <w:p>
+      <w:pPr>
+        <w:pStyle w:val="ListParagraph"/>
+        <w:numPr>
+          <w:ilvl w:val="1"/>
+          <w:numId w:val="22"/>
+        </w:numPr>
+        <w:rPr>
+          <w:b/>
+        </w:rPr>
+      </w:pPr>
+      <w:r>
+        <w:rPr>
+          <w:b/>
+        </w:rPr>
+        <w:t>Doubly linked</w:t>
+      </w:r>
+    </w:p>
+    <w:p>
+      <w:pPr>
+        <w:pStyle w:val="ListParagraph"/>
+        <w:numPr>
+          <w:ilvl w:val="0"/>
+          <w:numId w:val="22"/>
+        </w:numPr>
+        <w:rPr>
+          <w:b/>
+        </w:rPr>
+      </w:pPr>
+      <w:r>
+        <w:rPr>
+          <w:b/>
+        </w:rPr>
+        <w:t>Associative arrays</w:t>
+      </w:r>
+    </w:p>
+    <w:p>
+      <w:pPr>
+        <w:pStyle w:val="ListParagraph"/>
+        <w:numPr>
+          <w:ilvl w:val="1"/>
+          <w:numId w:val="22"/>
+        </w:numPr>
+        <w:rPr>
+          <w:b/>
+        </w:rPr>
+      </w:pPr>
+      <w:r>
+        <w:rPr>
+          <w:b/>
+        </w:rPr>
+        <w:t>Associative list</w:t>
+      </w:r>
+    </w:p>
+    <w:p>
+      <w:pPr>
+        <w:pStyle w:val="ListParagraph"/>
+        <w:numPr>
+          <w:ilvl w:val="1"/>
+          <w:numId w:val="22"/>
+        </w:numPr>
+        <w:rPr>
+          <w:b/>
+        </w:rPr>
+      </w:pPr>
+      <w:r>
+        <w:rPr>
+          <w:b/>
+        </w:rPr>
+        <w:t>Hash table</w:t>
+      </w:r>
+    </w:p>
+    <w:p>
+      <w:pPr>
+        <w:pStyle w:val="ListParagraph"/>
+        <w:numPr>
+          <w:ilvl w:val="0"/>
+          <w:numId w:val="22"/>
+        </w:numPr>
+      </w:pPr>
+      <w:r>
+        <w:t>…</w:t>
+      </w:r>
+    </w:p>
+    <w:p>
+      <w:pPr>
+        <w:pStyle w:val="ListParagraph"/>
+        <w:numPr>
+          <w:ilvl w:val="0"/>
+          <w:numId w:val="22"/>
+        </w:numPr>
+      </w:pPr>
+      <w:r>
+        <w:t>…</w:t>
+      </w:r>
+    </w:p>
+    <w:p>
+      <w:r>
+        <w:tab/>
+      </w:r>
       <w:r>
         <w:br w:type="page"/>
       </w:r>
@@ -1130,16 +1360,14 @@
       <w:r>
         <w:t xml:space="preserve"> invocations.</w:t>
       </w:r>
-      <w:bookmarkStart w:id="1" w:name="_GoBack"/>
-      <w:bookmarkEnd w:id="1"/>
     </w:p>
     <w:sectPr>
-      <w:headerReference w:type="even" r:id="rId12"/>
-      <w:headerReference w:type="default" r:id="rId13"/>
-      <w:footerReference w:type="even" r:id="rId14"/>
-      <w:footerReference w:type="default" r:id="rId15"/>
-      <w:headerReference w:type="first" r:id="rId16"/>
-      <w:footerReference w:type="first" r:id="rId17"/>
+      <w:headerReference w:type="even" r:id="rId13"/>
+      <w:headerReference w:type="default" r:id="rId14"/>
+      <w:footerReference w:type="even" r:id="rId15"/>
+      <w:footerReference w:type="default" r:id="rId16"/>
+      <w:headerReference w:type="first" r:id="rId17"/>
+      <w:footerReference w:type="first" r:id="rId18"/>
       <w:type w:val="continuous"/>
       <w:pgSz w:w="11906" w:h="16838" w:code="9"/>
       <w:pgMar w:top="1440" w:right="1080" w:bottom="1440" w:left="1080" w:header="1247" w:footer="284" w:gutter="0"/>
@@ -2629,6 +2857,119 @@
     </w:lvl>
   </w:abstractNum>
   <w:abstractNum w:abstractNumId="19" w15:restartNumberingAfterBreak="0">
+    <w:nsid w:val="6DBB64BD"/>
+    <w:multiLevelType w:val="hybridMultilevel"/>
+    <w:tmpl w:val="7B9EE880"/>
+    <w:lvl w:ilvl="0" w:tplc="04090001">
+      <w:start w:val="1"/>
+      <w:numFmt w:val="bullet"/>
+      <w:lvlText w:val=""/>
+      <w:lvlJc w:val="left"/>
+      <w:pPr>
+        <w:ind w:left="720" w:hanging="360"/>
+      </w:pPr>
+      <w:rPr>
+        <w:rFonts w:ascii="Symbol" w:hAnsi="Symbol" w:hint="default"/>
+      </w:rPr>
+    </w:lvl>
+    <w:lvl w:ilvl="1" w:tplc="04090003">
+      <w:start w:val="1"/>
+      <w:numFmt w:val="bullet"/>
+      <w:lvlText w:val="o"/>
+      <w:lvlJc w:val="left"/>
+      <w:pPr>
+        <w:ind w:left="1440" w:hanging="360"/>
+      </w:pPr>
+      <w:rPr>
+        <w:rFonts w:ascii="Courier New" w:hAnsi="Courier New" w:cs="Courier New" w:hint="default"/>
+      </w:rPr>
+    </w:lvl>
+    <w:lvl w:ilvl="2" w:tplc="04090005" w:tentative="1">
+      <w:start w:val="1"/>
+      <w:numFmt w:val="bullet"/>
+      <w:lvlText w:val=""/>
+      <w:lvlJc w:val="left"/>
+      <w:pPr>
+        <w:ind w:left="2160" w:hanging="360"/>
+      </w:pPr>
+      <w:rPr>
+        <w:rFonts w:ascii="Wingdings" w:hAnsi="Wingdings" w:hint="default"/>
+      </w:rPr>
+    </w:lvl>
+    <w:lvl w:ilvl="3" w:tplc="04090001" w:tentative="1">
+      <w:start w:val="1"/>
+      <w:numFmt w:val="bullet"/>
+      <w:lvlText w:val=""/>
+      <w:lvlJc w:val="left"/>
+      <w:pPr>
+        <w:ind w:left="2880" w:hanging="360"/>
+      </w:pPr>
+      <w:rPr>
+        <w:rFonts w:ascii="Symbol" w:hAnsi="Symbol" w:hint="default"/>
+      </w:rPr>
+    </w:lvl>
+    <w:lvl w:ilvl="4" w:tplc="04090003" w:tentative="1">
+      <w:start w:val="1"/>
+      <w:numFmt w:val="bullet"/>
+      <w:lvlText w:val="o"/>
+      <w:lvlJc w:val="left"/>
+      <w:pPr>
+        <w:ind w:left="3600" w:hanging="360"/>
+      </w:pPr>
+      <w:rPr>
+        <w:rFonts w:ascii="Courier New" w:hAnsi="Courier New" w:cs="Courier New" w:hint="default"/>
+      </w:rPr>
+    </w:lvl>
+    <w:lvl w:ilvl="5" w:tplc="04090005" w:tentative="1">
+      <w:start w:val="1"/>
+      <w:numFmt w:val="bullet"/>
+      <w:lvlText w:val=""/>
+      <w:lvlJc w:val="left"/>
+      <w:pPr>
+        <w:ind w:left="4320" w:hanging="360"/>
+      </w:pPr>
+      <w:rPr>
+        <w:rFonts w:ascii="Wingdings" w:hAnsi="Wingdings" w:hint="default"/>
+      </w:rPr>
+    </w:lvl>
+    <w:lvl w:ilvl="6" w:tplc="04090001" w:tentative="1">
+      <w:start w:val="1"/>
+      <w:numFmt w:val="bullet"/>
+      <w:lvlText w:val=""/>
+      <w:lvlJc w:val="left"/>
+      <w:pPr>
+        <w:ind w:left="5040" w:hanging="360"/>
+      </w:pPr>
+      <w:rPr>
+        <w:rFonts w:ascii="Symbol" w:hAnsi="Symbol" w:hint="default"/>
+      </w:rPr>
+    </w:lvl>
+    <w:lvl w:ilvl="7" w:tplc="04090003" w:tentative="1">
+      <w:start w:val="1"/>
+      <w:numFmt w:val="bullet"/>
+      <w:lvlText w:val="o"/>
+      <w:lvlJc w:val="left"/>
+      <w:pPr>
+        <w:ind w:left="5760" w:hanging="360"/>
+      </w:pPr>
+      <w:rPr>
+        <w:rFonts w:ascii="Courier New" w:hAnsi="Courier New" w:cs="Courier New" w:hint="default"/>
+      </w:rPr>
+    </w:lvl>
+    <w:lvl w:ilvl="8" w:tplc="04090005" w:tentative="1">
+      <w:start w:val="1"/>
+      <w:numFmt w:val="bullet"/>
+      <w:lvlText w:val=""/>
+      <w:lvlJc w:val="left"/>
+      <w:pPr>
+        <w:ind w:left="6480" w:hanging="360"/>
+      </w:pPr>
+      <w:rPr>
+        <w:rFonts w:ascii="Wingdings" w:hAnsi="Wingdings" w:hint="default"/>
+      </w:rPr>
+    </w:lvl>
+  </w:abstractNum>
+  <w:abstractNum w:abstractNumId="20" w15:restartNumberingAfterBreak="0">
     <w:nsid w:val="7F0248BB"/>
     <w:multiLevelType w:val="hybridMultilevel"/>
     <w:tmpl w:val="2D56A45C"/>
@@ -2822,13 +3163,16 @@
     <w:abstractNumId w:val="18"/>
   </w:num>
   <w:num w:numId="19">
-    <w:abstractNumId w:val="19"/>
+    <w:abstractNumId w:val="20"/>
   </w:num>
   <w:num w:numId="20">
     <w:abstractNumId w:val="9"/>
   </w:num>
   <w:num w:numId="21">
     <w:abstractNumId w:val="11"/>
+  </w:num>
+  <w:num w:numId="22">
+    <w:abstractNumId w:val="19"/>
   </w:num>
 </w:numbering>
 </file>
@@ -5209,7 +5553,7 @@
 </file>
 
 <file path=customXml/itemProps2.xml><?xml version="1.0" encoding="utf-8"?>
-<ds:datastoreItem xmlns:ds="http://schemas.openxmlformats.org/officeDocument/2006/customXml" ds:itemID="{DEE16089-6212-4DDF-A5AE-D8CAA1E478D5}">
+<ds:datastoreItem xmlns:ds="http://schemas.openxmlformats.org/officeDocument/2006/customXml" ds:itemID="{7E19623A-C385-4689-89F9-8A68D48DC91B}">
   <ds:schemaRefs>
     <ds:schemaRef ds:uri="http://schemas.openxmlformats.org/officeDocument/2006/bibliography"/>
   </ds:schemaRefs>

</xml_diff>

<commit_message>
mastering mithril-redux shit, learning redux pattern
</commit_message>
<xml_diff>
--- a/Notes/CshAndJsBasics.docx
+++ b/Notes/CshAndJsBasics.docx
@@ -138,14 +138,12 @@
       <w:r>
         <w:t> portion of reference-typed local variables and parameters (such as the </w:t>
       </w:r>
-      <w:proofErr w:type="spellStart"/>
       <w:r>
         <w:rPr>
           <w:b/>
         </w:rPr>
         <w:t>myTextBox</w:t>
       </w:r>
-      <w:proofErr w:type="spellEnd"/>
       <w:r>
         <w:t> reference)</w:t>
       </w:r>
@@ -175,23 +173,7 @@
         <w:t>method parameters</w:t>
       </w:r>
       <w:r>
-        <w:t xml:space="preserve"> (</w:t>
-      </w:r>
-      <w:proofErr w:type="spellStart"/>
-      <w:r>
-        <w:t>structs</w:t>
-      </w:r>
-      <w:proofErr w:type="spellEnd"/>
-      <w:r>
-        <w:t>, as well as integers, bools, chars, </w:t>
-      </w:r>
-      <w:proofErr w:type="spellStart"/>
-      <w:r>
-        <w:t>DateTimes</w:t>
-      </w:r>
-      <w:proofErr w:type="spellEnd"/>
-      <w:r>
-        <w:t>, etc.)</w:t>
+        <w:t xml:space="preserve"> (structs, as well as integers, bools, chars, DateTimes, etc.)</w:t>
       </w:r>
     </w:p>
     <w:p>
@@ -297,15 +279,7 @@
         </w:r>
       </w:hyperlink>
       <w:r>
-        <w:t xml:space="preserve"> (</w:t>
-      </w:r>
-      <w:proofErr w:type="spellStart"/>
-      <w:r>
-        <w:t>Git</w:t>
-      </w:r>
-      <w:proofErr w:type="spellEnd"/>
-      <w:r>
-        <w:t xml:space="preserve"> repo)</w:t>
+        <w:t xml:space="preserve"> (Git repo)</w:t>
       </w:r>
     </w:p>
     <w:p>
@@ -335,13 +309,8 @@
       <w:pPr>
         <w:pStyle w:val="ListParagraph"/>
       </w:pPr>
-      <w:proofErr w:type="spellStart"/>
-      <w:r>
-        <w:t>Proes</w:t>
-      </w:r>
-      <w:proofErr w:type="spellEnd"/>
-      <w:r>
-        <w:t>: Quick access, do not need to implement (language feature)</w:t>
+      <w:r>
+        <w:t>Proes: Quick access, do not need to implement (language feature)</w:t>
       </w:r>
     </w:p>
     <w:p>
@@ -363,19 +332,11 @@
           <w:b/>
         </w:rPr>
       </w:pPr>
-      <w:proofErr w:type="spellStart"/>
       <w:r>
         <w:rPr>
           <w:b/>
         </w:rPr>
-        <w:t>Linekd</w:t>
-      </w:r>
-      <w:proofErr w:type="spellEnd"/>
-      <w:r>
-        <w:rPr>
-          <w:b/>
-        </w:rPr>
-        <w:t xml:space="preserve"> list</w:t>
+        <w:t>Linekd list</w:t>
       </w:r>
     </w:p>
     <w:p>
@@ -395,8 +356,6 @@
         </w:rPr>
         <w:t>Singly linked</w:t>
       </w:r>
-      <w:bookmarkStart w:id="1" w:name="_GoBack"/>
-      <w:bookmarkEnd w:id="1"/>
     </w:p>
     <w:p>
       <w:pPr>
@@ -495,34 +454,17 @@
       </w:r>
     </w:p>
     <w:p>
-      <w:r>
-        <w:tab/>
-      </w:r>
-      <w:r>
-        <w:br w:type="page"/>
-      </w:r>
-    </w:p>
-    <w:p>
       <w:pPr>
         <w:pStyle w:val="Heading1"/>
         <w:rPr>
           <w:szCs w:val="40"/>
         </w:rPr>
       </w:pPr>
-      <w:proofErr w:type="spellStart"/>
       <w:r>
         <w:rPr>
           <w:szCs w:val="40"/>
         </w:rPr>
-        <w:lastRenderedPageBreak/>
-        <w:t>Javascript</w:t>
-      </w:r>
-      <w:proofErr w:type="spellEnd"/>
-      <w:r>
-        <w:rPr>
-          <w:szCs w:val="40"/>
-        </w:rPr>
-        <w:t xml:space="preserve"> Basics</w:t>
+        <w:t>Javascript Basics</w:t>
       </w:r>
     </w:p>
     <w:p>
@@ -559,56 +501,71 @@
       </w:r>
     </w:p>
     <w:p>
-      <w:proofErr w:type="spellStart"/>
       <w:r>
         <w:rPr>
           <w:b/>
         </w:rPr>
-        <w:t>Callback</w:t>
-      </w:r>
-      <w:proofErr w:type="spellEnd"/>
+        <w:t>Callback Queue</w:t>
+      </w:r>
+      <w:r>
+        <w:t xml:space="preserve"> – queue for function calls</w:t>
+      </w:r>
+    </w:p>
+    <w:p>
       <w:r>
         <w:rPr>
           <w:b/>
         </w:rPr>
-        <w:t xml:space="preserve"> Queue</w:t>
-      </w:r>
-      <w:r>
-        <w:t xml:space="preserve"> – queue for function calls</w:t>
-      </w:r>
-    </w:p>
-    <w:p>
+        <w:t>Event Loop</w:t>
+      </w:r>
+      <w:r>
+        <w:t xml:space="preserve"> – manager for getting function calls out of the </w:t>
+      </w:r>
       <w:r>
         <w:rPr>
           <w:b/>
         </w:rPr>
-        <w:t>Event Loop</w:t>
-      </w:r>
-      <w:r>
-        <w:t xml:space="preserve"> – manager for getting function calls out of the </w:t>
-      </w:r>
-      <w:proofErr w:type="spellStart"/>
+        <w:t>callback queue</w:t>
+      </w:r>
+      <w:r>
+        <w:t xml:space="preserve"> and pushing into the </w:t>
+      </w:r>
       <w:r>
         <w:rPr>
           <w:b/>
         </w:rPr>
-        <w:t>callback</w:t>
-      </w:r>
-      <w:proofErr w:type="spellEnd"/>
+        <w:t>stack</w:t>
+      </w:r>
+    </w:p>
+    <w:p>
       <w:r>
         <w:rPr>
           <w:b/>
         </w:rPr>
-        <w:t xml:space="preserve"> queue</w:t>
-      </w:r>
-      <w:r>
-        <w:t xml:space="preserve"> and pushing into the </w:t>
-      </w:r>
+        <w:t>Web API</w:t>
+      </w:r>
+      <w:r>
+        <w:t xml:space="preserve"> – like 3</w:t>
+      </w:r>
+      <w:r>
+        <w:rPr>
+          <w:vertAlign w:val="superscript"/>
+        </w:rPr>
+        <w:t>rd</w:t>
+      </w:r>
+      <w:r>
+        <w:t xml:space="preserve"> party staffs given by the browser (AJAX, setTimeout, click, etc…)</w:t>
+      </w:r>
+    </w:p>
+    <w:p>
       <w:r>
         <w:rPr>
           <w:b/>
         </w:rPr>
-        <w:t>stack</w:t>
+        <w:t>Scope</w:t>
+      </w:r>
+      <w:r>
+        <w:t xml:space="preserve"> - context environment (also known as lexical environment) created when a function is written. This context defines what other data it has access to</w:t>
       </w:r>
     </w:p>
     <w:p>
@@ -616,64 +573,12 @@
         <w:rPr>
           <w:b/>
         </w:rPr>
-        <w:t>Web API</w:t>
-      </w:r>
-      <w:r>
-        <w:t xml:space="preserve"> – like </w:t>
-      </w:r>
-      <w:proofErr w:type="gramStart"/>
-      <w:r>
-        <w:t>3</w:t>
-      </w:r>
-      <w:r>
-        <w:rPr>
-          <w:vertAlign w:val="superscript"/>
-        </w:rPr>
-        <w:t>rd</w:t>
-      </w:r>
-      <w:proofErr w:type="gramEnd"/>
-      <w:r>
-        <w:t xml:space="preserve"> party staffs given by the browser (AJAX, </w:t>
-      </w:r>
-      <w:proofErr w:type="spellStart"/>
-      <w:r>
-        <w:t>setTimeout</w:t>
-      </w:r>
-      <w:proofErr w:type="spellEnd"/>
-      <w:r>
-        <w:t>, click, etc…)</w:t>
-      </w:r>
-    </w:p>
-    <w:p>
+        <w:t>Closure</w:t>
+      </w:r>
       <w:r>
         <w:rPr>
           <w:b/>
         </w:rPr>
-        <w:t>Scope</w:t>
-      </w:r>
-      <w:r>
-        <w:t xml:space="preserve"> - context environment (also known as lexical environment) created when a function </w:t>
-      </w:r>
-      <w:proofErr w:type="gramStart"/>
-      <w:r>
-        <w:t>is written</w:t>
-      </w:r>
-      <w:proofErr w:type="gramEnd"/>
-      <w:r>
-        <w:t>. This context defines what other data it has access to</w:t>
-      </w:r>
-    </w:p>
-    <w:p>
-      <w:r>
-        <w:rPr>
-          <w:b/>
-        </w:rPr>
-        <w:t>Closure</w:t>
-      </w:r>
-      <w:r>
-        <w:rPr>
-          <w:b/>
-        </w:rPr>
         <w:t xml:space="preserve"> – </w:t>
       </w:r>
     </w:p>
@@ -682,15 +587,7 @@
         <w:ind w:left="360"/>
       </w:pPr>
       <w:r>
-        <w:t xml:space="preserve">1. Closures are functions that have access to variables from another function's scope. This </w:t>
-      </w:r>
-      <w:proofErr w:type="gramStart"/>
-      <w:r>
-        <w:t>is accomplished</w:t>
-      </w:r>
-      <w:proofErr w:type="gramEnd"/>
-      <w:r>
-        <w:t xml:space="preserve"> by creating a function inside another function.</w:t>
+        <w:t>1. Closures are functions that have access to variables from another function's scope. This is accomplished by creating a function inside another function.</w:t>
       </w:r>
     </w:p>
     <w:p>
@@ -722,21 +619,8 @@
         <w:pStyle w:val="CodeSnipet"/>
         <w:spacing w:after="240"/>
       </w:pPr>
-      <w:proofErr w:type="spellStart"/>
-      <w:r>
-        <w:t>Var</w:t>
-      </w:r>
-      <w:proofErr w:type="spellEnd"/>
-      <w:r>
-        <w:t xml:space="preserve"> Toaster = (</w:t>
-      </w:r>
-      <w:proofErr w:type="gramStart"/>
-      <w:r>
-        <w:t>function(</w:t>
-      </w:r>
-      <w:proofErr w:type="gramEnd"/>
-      <w:r>
-        <w:t>){…})()</w:t>
+      <w:r>
+        <w:t>Var Toaster = (function(){…})()</w:t>
       </w:r>
     </w:p>
     <w:p>
@@ -753,33 +637,12 @@
         <w:pStyle w:val="CodeSnipet"/>
         <w:ind w:left="900"/>
       </w:pPr>
-      <w:proofErr w:type="gramStart"/>
-      <w:r>
-        <w:t>function</w:t>
-      </w:r>
-      <w:proofErr w:type="gramEnd"/>
-      <w:r>
-        <w:t xml:space="preserve"> </w:t>
-      </w:r>
-      <w:proofErr w:type="spellStart"/>
-      <w:r>
-        <w:t>firstName</w:t>
-      </w:r>
-      <w:proofErr w:type="spellEnd"/>
-      <w:r>
-        <w:t>(first){</w:t>
+      <w:r>
+        <w:t>function firstName(first){</w:t>
       </w:r>
       <w:r>
         <w:br/>
-        <w:t xml:space="preserve">  function </w:t>
-      </w:r>
-      <w:proofErr w:type="spellStart"/>
-      <w:r>
-        <w:t>fullName</w:t>
-      </w:r>
-      <w:proofErr w:type="spellEnd"/>
-      <w:r>
-        <w:t>(last){</w:t>
+        <w:t xml:space="preserve">  function fullName(last){</w:t>
       </w:r>
       <w:r>
         <w:br/>
@@ -797,23 +660,7 @@
       </w:pPr>
       <w:r>
         <w:br/>
-        <w:t xml:space="preserve">  </w:t>
-      </w:r>
-      <w:proofErr w:type="gramStart"/>
-      <w:r>
-        <w:t>return</w:t>
-      </w:r>
-      <w:proofErr w:type="gramEnd"/>
-      <w:r>
-        <w:t xml:space="preserve"> </w:t>
-      </w:r>
-      <w:proofErr w:type="spellStart"/>
-      <w:r>
-        <w:t>fullName</w:t>
-      </w:r>
-      <w:proofErr w:type="spellEnd"/>
-      <w:r>
-        <w:t>;</w:t>
+        <w:t xml:space="preserve">  return fullName;</w:t>
       </w:r>
       <w:r>
         <w:br/>
@@ -827,24 +674,7 @@
       </w:pPr>
       <w:r>
         <w:br/>
-      </w:r>
-      <w:proofErr w:type="spellStart"/>
-      <w:proofErr w:type="gramStart"/>
-      <w:r>
-        <w:t>var</w:t>
-      </w:r>
-      <w:proofErr w:type="spellEnd"/>
-      <w:proofErr w:type="gramEnd"/>
-      <w:r>
-        <w:t xml:space="preserve"> name = </w:t>
-      </w:r>
-      <w:proofErr w:type="spellStart"/>
-      <w:r>
-        <w:t>firstName</w:t>
-      </w:r>
-      <w:proofErr w:type="spellEnd"/>
-      <w:r>
-        <w:t>("Mister");</w:t>
+        <w:t>var name = firstName("Mister");</w:t>
       </w:r>
       <w:r>
         <w:br/>
@@ -882,15 +712,7 @@
         <w:ind w:left="720"/>
       </w:pPr>
       <w:r>
-        <w:t>Execution context (</w:t>
-      </w:r>
-      <w:proofErr w:type="gramStart"/>
-      <w:r>
-        <w:t>?=</w:t>
-      </w:r>
-      <w:proofErr w:type="gramEnd"/>
-      <w:r>
-        <w:t xml:space="preserve"> scope chain) has a list of Variable- Activation Object list.</w:t>
+        <w:t>Execution context (?= scope chain) has a list of Variable- Activation Object list.</w:t>
       </w:r>
       <w:r>
         <w:t xml:space="preserve"> </w:t>
@@ -939,7 +761,6 @@
         <w:rPr>
           <w:b/>
         </w:rPr>
-        <w:lastRenderedPageBreak/>
         <w:t xml:space="preserve">Activation Object </w:t>
       </w:r>
       <w:r>
@@ -967,30 +788,17 @@
         <w:t>Activation Objects</w:t>
       </w:r>
       <w:r>
+        <w:t xml:space="preserve"> are created. This is </w:t>
+      </w:r>
+      <w:r>
+        <w:t>way to link or provide a systematic access to all variables and other functions that the current execution context (function in this case) has access to</w:t>
+      </w:r>
+      <w:r>
+        <w:t>.</w:t>
+      </w:r>
+      <w:r>
         <w:t xml:space="preserve"> </w:t>
       </w:r>
-      <w:proofErr w:type="gramStart"/>
-      <w:r>
-        <w:t>are created</w:t>
-      </w:r>
-      <w:proofErr w:type="gramEnd"/>
-      <w:r>
-        <w:t xml:space="preserve">. </w:t>
-      </w:r>
-      <w:proofErr w:type="gramStart"/>
-      <w:r>
-        <w:t xml:space="preserve">This is </w:t>
-      </w:r>
-      <w:r>
-        <w:t>way to link or provide a systematic access to all variables and other functions that the current execution context (function in this case) has access to</w:t>
-      </w:r>
-      <w:r>
-        <w:t>.</w:t>
-      </w:r>
-      <w:proofErr w:type="gramEnd"/>
-      <w:r>
-        <w:t xml:space="preserve"> </w:t>
-      </w:r>
       <w:r>
         <w:rPr>
           <w:b/>
@@ -1022,108 +830,56 @@
       <w:pPr>
         <w:pStyle w:val="CodeSnipet"/>
       </w:pPr>
-      <w:proofErr w:type="spellStart"/>
-      <w:proofErr w:type="gramStart"/>
-      <w:r>
-        <w:t>var</w:t>
-      </w:r>
-      <w:proofErr w:type="spellEnd"/>
-      <w:proofErr w:type="gramEnd"/>
-      <w:r>
-        <w:t xml:space="preserve"> </w:t>
-      </w:r>
-      <w:proofErr w:type="spellStart"/>
+      <w:r>
+        <w:t xml:space="preserve">var </w:t>
+      </w:r>
       <w:r>
         <w:rPr>
           <w:color w:val="0070C0"/>
         </w:rPr>
-        <w:t>firstNum</w:t>
-      </w:r>
-      <w:proofErr w:type="spellEnd"/>
+        <w:t xml:space="preserve">firstNum </w:t>
+      </w:r>
+      <w:r>
+        <w:t>= 1;</w:t>
+      </w:r>
+    </w:p>
+    <w:p>
+      <w:pPr>
+        <w:pStyle w:val="CodeSnipet"/>
+      </w:pPr>
+    </w:p>
+    <w:p>
+      <w:pPr>
+        <w:pStyle w:val="CodeSnipet"/>
+      </w:pPr>
+      <w:r>
+        <w:t xml:space="preserve">function </w:t>
+      </w:r>
+      <w:r>
+        <w:rPr>
+          <w:color w:val="00A8B0" w:themeColor="accent2"/>
+        </w:rPr>
+        <w:t>number</w:t>
+      </w:r>
+      <w:r>
+        <w:t>() {</w:t>
+      </w:r>
+      <w:r>
+        <w:br/>
+        <w:t xml:space="preserve">  var </w:t>
+      </w:r>
       <w:r>
         <w:rPr>
           <w:color w:val="0070C0"/>
         </w:rPr>
-        <w:t xml:space="preserve"> </w:t>
-      </w:r>
-      <w:r>
-        <w:t>= 1;</w:t>
-      </w:r>
-    </w:p>
-    <w:p>
-      <w:pPr>
-        <w:pStyle w:val="CodeSnipet"/>
-      </w:pPr>
-    </w:p>
-    <w:p>
-      <w:pPr>
-        <w:pStyle w:val="CodeSnipet"/>
-      </w:pPr>
-      <w:proofErr w:type="gramStart"/>
-      <w:r>
-        <w:t>function</w:t>
-      </w:r>
-      <w:proofErr w:type="gramEnd"/>
-      <w:r>
-        <w:t xml:space="preserve"> </w:t>
-      </w:r>
-      <w:r>
-        <w:rPr>
-          <w:color w:val="00A8B0" w:themeColor="accent2"/>
-        </w:rPr>
-        <w:t>number</w:t>
-      </w:r>
-      <w:r>
-        <w:t>() {</w:t>
+        <w:t xml:space="preserve">secondNum </w:t>
+      </w:r>
+      <w:r>
+        <w:t>= 2;</w:t>
       </w:r>
       <w:r>
         <w:br/>
-        <w:t xml:space="preserve">  </w:t>
-      </w:r>
-      <w:proofErr w:type="spellStart"/>
-      <w:r>
-        <w:t>var</w:t>
-      </w:r>
-      <w:proofErr w:type="spellEnd"/>
-      <w:r>
-        <w:t xml:space="preserve"> </w:t>
-      </w:r>
-      <w:proofErr w:type="spellStart"/>
-      <w:r>
-        <w:rPr>
-          <w:color w:val="0070C0"/>
-        </w:rPr>
-        <w:t>secondNum</w:t>
-      </w:r>
-      <w:proofErr w:type="spellEnd"/>
-      <w:r>
-        <w:rPr>
-          <w:color w:val="0070C0"/>
-        </w:rPr>
-        <w:t xml:space="preserve"> </w:t>
-      </w:r>
-      <w:r>
-        <w:t>= 2;</w:t>
-      </w:r>
-      <w:r>
-        <w:br/>
-        <w:t xml:space="preserve">  return </w:t>
-      </w:r>
-      <w:proofErr w:type="spellStart"/>
-      <w:r>
-        <w:t>firstNum</w:t>
-      </w:r>
-      <w:proofErr w:type="spellEnd"/>
-      <w:r>
-        <w:t xml:space="preserve"> + </w:t>
-      </w:r>
-      <w:proofErr w:type="spellStart"/>
-      <w:r>
-        <w:t>secondNum</w:t>
-      </w:r>
-      <w:proofErr w:type="spellEnd"/>
-      <w:r>
-        <w:t>;</w:t>
+        <w:t xml:space="preserve">  return firstNum + secondNum;</w:t>
       </w:r>
       <w:r>
         <w:br/>
@@ -1140,7 +896,6 @@
         <w:pStyle w:val="CodeSnipet"/>
         <w:spacing w:after="240"/>
       </w:pPr>
-      <w:proofErr w:type="gramStart"/>
       <w:r>
         <w:rPr>
           <w:color w:val="00A8B0" w:themeColor="accent2"/>
@@ -1148,40 +903,12 @@
         <w:t>number</w:t>
       </w:r>
       <w:r>
-        <w:t>(</w:t>
-      </w:r>
-      <w:proofErr w:type="gramEnd"/>
-      <w:r>
-        <w:t>);</w:t>
-      </w:r>
-    </w:p>
-    <w:p>
-      <w:r>
-        <w:t xml:space="preserve">In this case, number’s scope chain </w:t>
-      </w:r>
-      <w:proofErr w:type="gramStart"/>
-      <w:r>
-        <w:t>is linked</w:t>
-      </w:r>
-      <w:proofErr w:type="gramEnd"/>
-      <w:r>
-        <w:t xml:space="preserve"> to the global window object (the containing context that holds function number). This is what allows the engine to look outside of function number to find </w:t>
-      </w:r>
-      <w:proofErr w:type="spellStart"/>
-      <w:r>
-        <w:t>firstNum</w:t>
-      </w:r>
-      <w:proofErr w:type="spellEnd"/>
-      <w:r>
-        <w:t xml:space="preserve"> and </w:t>
-      </w:r>
-      <w:proofErr w:type="spellStart"/>
-      <w:r>
-        <w:t>secondNum</w:t>
-      </w:r>
-      <w:proofErr w:type="spellEnd"/>
-      <w:r>
-        <w:t>.</w:t>
+        <w:t>();</w:t>
+      </w:r>
+    </w:p>
+    <w:p>
+      <w:r>
+        <w:t>In this case, number’s scope chain is linked to the global window object (the containing context that holds function number). This is what allows the engine to look outside of function number to find firstNum and secondNum.</w:t>
       </w:r>
     </w:p>
     <w:p>
@@ -1202,57 +929,35 @@
     </w:p>
     <w:p>
       <w:r>
-        <w:t xml:space="preserve">A zone is an execution context that persists across </w:t>
-      </w:r>
-      <w:proofErr w:type="spellStart"/>
-      <w:r>
-        <w:t>async</w:t>
-      </w:r>
-      <w:proofErr w:type="spellEnd"/>
-      <w:r>
-        <w:t xml:space="preserve"> tasks, and allows the creator of the zone to observe and control execution of the code within the zone.</w:t>
-      </w:r>
-    </w:p>
-    <w:p>
-      <w:r>
-        <w:t xml:space="preserve">Angular uses the zone to patch </w:t>
-      </w:r>
-      <w:proofErr w:type="spellStart"/>
-      <w:r>
-        <w:t>async</w:t>
-      </w:r>
-      <w:proofErr w:type="spellEnd"/>
-      <w:r>
+        <w:t>A zone is an execution context that persists across async tasks, and allows the creator of the zone to observe and control execution of the code within the zone.</w:t>
+      </w:r>
+    </w:p>
+    <w:p>
+      <w:r>
+        <w:t>Angular uses the zone to patch async APIs(addEventListener, setTimeout(), ...) and uses notifications from these patched APIs to run change detection every time some async event happened.</w:t>
+      </w:r>
+    </w:p>
+    <w:p>
+      <w:r>
+        <w:rPr>
+          <w:b/>
+        </w:rPr>
+        <w:t>Stack Frame:</w:t>
+      </w:r>
+      <w:r>
+        <w:rPr>
+          <w:b/>
+        </w:rPr>
         <w:t xml:space="preserve"> </w:t>
       </w:r>
-      <w:proofErr w:type="gramStart"/>
-      <w:r>
-        <w:t>APIs(</w:t>
-      </w:r>
-      <w:proofErr w:type="spellStart"/>
-      <w:proofErr w:type="gramEnd"/>
-      <w:r>
-        <w:t>addEventListener</w:t>
-      </w:r>
-      <w:proofErr w:type="spellEnd"/>
-      <w:r>
-        <w:t xml:space="preserve">, </w:t>
-      </w:r>
-      <w:proofErr w:type="spellStart"/>
-      <w:r>
-        <w:t>setTimeout</w:t>
-      </w:r>
-      <w:proofErr w:type="spellEnd"/>
-      <w:r>
-        <w:t xml:space="preserve">(), ...) and uses notifications from these patched APIs to run change detection every time some </w:t>
-      </w:r>
-      <w:proofErr w:type="spellStart"/>
-      <w:r>
-        <w:t>async</w:t>
-      </w:r>
-      <w:proofErr w:type="spellEnd"/>
-      <w:r>
-        <w:t xml:space="preserve"> event happened.</w:t>
+      <w:r>
+        <w:t>It is important to understand that a given stack frame can only be associated with one zone. (i.e. it is not possible for first half of a function to run in a different zone than later half of the function. It is possible that the same function will have different zone on different invocations). Zone can only be entered or left by entering or exiting Zone.prototype.run(). Zones updates stack traces to show zones for better visibility. Below are two stack snapshots from the above example</w:t>
+      </w:r>
+      <w:r>
+        <w:t>,</w:t>
+      </w:r>
+      <w:r>
+        <w:t xml:space="preserve"> which show the associated zone for each stack frame.</w:t>
       </w:r>
     </w:p>
     <w:p>
@@ -1260,107 +965,132 @@
         <w:rPr>
           <w:b/>
         </w:rPr>
-        <w:t>Stack Frame:</w:t>
-      </w:r>
-      <w:r>
+        <w:t>Key point:</w:t>
+      </w:r>
+      <w:r>
+        <w:t xml:space="preserve"> </w:t>
+      </w:r>
+      <w:r>
+        <w:t>When async work gets scheduled, the callback function will execute in the same zone as the zone which existed at the time of invoking the async API. This allows the zone to be tracked across many async invocations.</w:t>
+      </w:r>
+    </w:p>
+    <w:p>
+      <w:r>
+        <w:t>Zone have hooks to attach code to, and can be used to create profiling zones for example. (or LongStackTrace zone)</w:t>
+      </w:r>
+    </w:p>
+    <w:p>
+      <w:pPr>
         <w:rPr>
           <w:b/>
         </w:rPr>
-        <w:t xml:space="preserve"> </w:t>
-      </w:r>
-      <w:r>
-        <w:t>It is important to understand that a given stack frame can only be associated with one zone. (</w:t>
-      </w:r>
-      <w:proofErr w:type="gramStart"/>
-      <w:r>
-        <w:t>i.e</w:t>
-      </w:r>
-      <w:proofErr w:type="gramEnd"/>
-      <w:r>
-        <w:t xml:space="preserve">. it is not possible for first half of a function to run in a different zone than later half of the function. It is possible that the same function will have different zone on different invocations). Zone can only be entered or left by entering or exiting </w:t>
-      </w:r>
-      <w:proofErr w:type="spellStart"/>
-      <w:proofErr w:type="gramStart"/>
-      <w:r>
-        <w:t>Zone.prototype.run</w:t>
-      </w:r>
-      <w:proofErr w:type="spellEnd"/>
-      <w:r>
-        <w:t>(</w:t>
-      </w:r>
-      <w:proofErr w:type="gramEnd"/>
-      <w:r>
-        <w:t>). Zones updates stack traces to show zones for better visibility. Below are two stack snapshots from the above example</w:t>
-      </w:r>
-      <w:r>
-        <w:t>,</w:t>
-      </w:r>
-      <w:r>
-        <w:t xml:space="preserve"> which show the associated zone for each stack frame.</w:t>
-      </w:r>
-    </w:p>
-    <w:p>
+      </w:pPr>
       <w:r>
         <w:rPr>
           <w:b/>
         </w:rPr>
-        <w:t>Key point:</w:t>
-      </w:r>
-      <w:r>
-        <w:t xml:space="preserve"> </w:t>
-      </w:r>
-      <w:r>
-        <w:t xml:space="preserve">When </w:t>
-      </w:r>
-      <w:proofErr w:type="spellStart"/>
-      <w:r>
-        <w:t>async</w:t>
-      </w:r>
-      <w:proofErr w:type="spellEnd"/>
-      <w:r>
-        <w:t xml:space="preserve"> work </w:t>
-      </w:r>
-      <w:proofErr w:type="gramStart"/>
-      <w:r>
-        <w:t>gets</w:t>
-      </w:r>
-      <w:proofErr w:type="gramEnd"/>
-      <w:r>
-        <w:t xml:space="preserve"> scheduled, the </w:t>
-      </w:r>
-      <w:proofErr w:type="spellStart"/>
-      <w:r>
-        <w:t>callback</w:t>
-      </w:r>
-      <w:proofErr w:type="spellEnd"/>
-      <w:r>
-        <w:t xml:space="preserve"> function will execute in the same zone as the zone which existed at the time of invoking the </w:t>
-      </w:r>
-      <w:proofErr w:type="spellStart"/>
-      <w:r>
-        <w:t>async</w:t>
-      </w:r>
-      <w:proofErr w:type="spellEnd"/>
-      <w:r>
-        <w:t xml:space="preserve"> API. This allows the zone to </w:t>
-      </w:r>
-      <w:proofErr w:type="gramStart"/>
-      <w:r>
-        <w:t>be tracked</w:t>
-      </w:r>
-      <w:proofErr w:type="gramEnd"/>
-      <w:r>
-        <w:t xml:space="preserve"> across many </w:t>
-      </w:r>
-      <w:proofErr w:type="spellStart"/>
-      <w:r>
-        <w:t>async</w:t>
-      </w:r>
-      <w:proofErr w:type="spellEnd"/>
-      <w:r>
-        <w:t xml:space="preserve"> invocations.</w:t>
-      </w:r>
-    </w:p>
+        <w:t>Some usage</w:t>
+      </w:r>
+      <w:bookmarkStart w:id="1" w:name="_GoBack"/>
+      <w:bookmarkEnd w:id="1"/>
+    </w:p>
+    <w:p>
+      <w:pPr>
+        <w:numPr>
+          <w:ilvl w:val="0"/>
+          <w:numId w:val="23"/>
+        </w:numPr>
+        <w:spacing w:before="100" w:beforeAutospacing="1" w:after="100" w:afterAutospacing="1" w:line="240" w:lineRule="auto"/>
+        <w:rPr>
+          <w:rFonts w:ascii="Times New Roman" w:eastAsia="Times New Roman" w:hAnsi="Times New Roman" w:cs="Times New Roman"/>
+          <w:sz w:val="24"/>
+          <w:szCs w:val="24"/>
+          <w:lang w:val="en-US"/>
+        </w:rPr>
+      </w:pPr>
+      <w:r>
+        <w:rPr>
+          <w:rFonts w:ascii="Times New Roman" w:eastAsia="Times New Roman" w:hAnsi="Times New Roman" w:cs="Times New Roman"/>
+          <w:sz w:val="24"/>
+          <w:szCs w:val="24"/>
+          <w:lang w:val="en-US"/>
+        </w:rPr>
+        <w:t>Associate some data with the zone, analogous to thread-local storage in other languages, which is accessible to any async operation inside the zone.</w:t>
+      </w:r>
+    </w:p>
+    <w:p>
+      <w:pPr>
+        <w:numPr>
+          <w:ilvl w:val="0"/>
+          <w:numId w:val="23"/>
+        </w:numPr>
+        <w:spacing w:before="100" w:beforeAutospacing="1" w:after="100" w:afterAutospacing="1" w:line="240" w:lineRule="auto"/>
+        <w:rPr>
+          <w:rFonts w:ascii="Times New Roman" w:eastAsia="Times New Roman" w:hAnsi="Times New Roman" w:cs="Times New Roman"/>
+          <w:sz w:val="24"/>
+          <w:szCs w:val="24"/>
+          <w:lang w:val="en-US"/>
+        </w:rPr>
+      </w:pPr>
+      <w:r>
+        <w:rPr>
+          <w:rFonts w:ascii="Times New Roman" w:eastAsia="Times New Roman" w:hAnsi="Times New Roman" w:cs="Times New Roman"/>
+          <w:sz w:val="24"/>
+          <w:szCs w:val="24"/>
+          <w:lang w:val="en-US"/>
+        </w:rPr>
+        <w:t>Automatically track outstanding async operations within a given zone to perform cleanup or rendering or test assertion steps</w:t>
+      </w:r>
+    </w:p>
+    <w:p>
+      <w:pPr>
+        <w:numPr>
+          <w:ilvl w:val="0"/>
+          <w:numId w:val="23"/>
+        </w:numPr>
+        <w:spacing w:before="100" w:beforeAutospacing="1" w:after="100" w:afterAutospacing="1" w:line="240" w:lineRule="auto"/>
+        <w:rPr>
+          <w:rFonts w:ascii="Times New Roman" w:eastAsia="Times New Roman" w:hAnsi="Times New Roman" w:cs="Times New Roman"/>
+          <w:sz w:val="24"/>
+          <w:szCs w:val="24"/>
+          <w:lang w:val="en-US"/>
+        </w:rPr>
+      </w:pPr>
+      <w:r>
+        <w:rPr>
+          <w:rFonts w:ascii="Times New Roman" w:eastAsia="Times New Roman" w:hAnsi="Times New Roman" w:cs="Times New Roman"/>
+          <w:sz w:val="24"/>
+          <w:szCs w:val="24"/>
+          <w:lang w:val="en-US"/>
+        </w:rPr>
+        <w:t>Time the total time spent in a zone, for analytics or in-the-field profiling</w:t>
+      </w:r>
+    </w:p>
+    <w:p>
+      <w:pPr>
+        <w:numPr>
+          <w:ilvl w:val="0"/>
+          <w:numId w:val="23"/>
+        </w:numPr>
+        <w:spacing w:before="100" w:beforeAutospacing="1" w:after="100" w:afterAutospacing="1" w:line="240" w:lineRule="auto"/>
+        <w:rPr>
+          <w:rFonts w:ascii="Times New Roman" w:eastAsia="Times New Roman" w:hAnsi="Times New Roman" w:cs="Times New Roman"/>
+          <w:sz w:val="24"/>
+          <w:szCs w:val="24"/>
+          <w:lang w:val="en-US"/>
+        </w:rPr>
+      </w:pPr>
+      <w:r>
+        <w:rPr>
+          <w:rFonts w:ascii="Times New Roman" w:eastAsia="Times New Roman" w:hAnsi="Times New Roman" w:cs="Times New Roman"/>
+          <w:sz w:val="24"/>
+          <w:szCs w:val="24"/>
+          <w:lang w:val="en-US"/>
+        </w:rPr>
+        <w:t>Handle all uncaught exceptions or unhandled promise rejections within a zone, instead of letting them propagate to the top level</w:t>
+      </w:r>
+    </w:p>
+    <w:p/>
     <w:sectPr>
       <w:headerReference w:type="even" r:id="rId13"/>
       <w:headerReference w:type="default" r:id="rId14"/>
@@ -1792,6 +1522,155 @@
     </w:lvl>
   </w:abstractNum>
   <w:abstractNum w:abstractNumId="9" w15:restartNumberingAfterBreak="0">
+    <w:nsid w:val="1491349A"/>
+    <w:multiLevelType w:val="multilevel"/>
+    <w:tmpl w:val="6A70DEC8"/>
+    <w:lvl w:ilvl="0">
+      <w:start w:val="1"/>
+      <w:numFmt w:val="bullet"/>
+      <w:lvlText w:val=""/>
+      <w:lvlJc w:val="left"/>
+      <w:pPr>
+        <w:tabs>
+          <w:tab w:val="num" w:pos="720"/>
+        </w:tabs>
+        <w:ind w:left="720" w:hanging="360"/>
+      </w:pPr>
+      <w:rPr>
+        <w:rFonts w:ascii="Symbol" w:hAnsi="Symbol" w:hint="default"/>
+        <w:sz w:val="20"/>
+      </w:rPr>
+    </w:lvl>
+    <w:lvl w:ilvl="1" w:tentative="1">
+      <w:start w:val="1"/>
+      <w:numFmt w:val="bullet"/>
+      <w:lvlText w:val="o"/>
+      <w:lvlJc w:val="left"/>
+      <w:pPr>
+        <w:tabs>
+          <w:tab w:val="num" w:pos="1440"/>
+        </w:tabs>
+        <w:ind w:left="1440" w:hanging="360"/>
+      </w:pPr>
+      <w:rPr>
+        <w:rFonts w:ascii="Courier New" w:hAnsi="Courier New" w:hint="default"/>
+        <w:sz w:val="20"/>
+      </w:rPr>
+    </w:lvl>
+    <w:lvl w:ilvl="2" w:tentative="1">
+      <w:start w:val="1"/>
+      <w:numFmt w:val="bullet"/>
+      <w:lvlText w:val=""/>
+      <w:lvlJc w:val="left"/>
+      <w:pPr>
+        <w:tabs>
+          <w:tab w:val="num" w:pos="2160"/>
+        </w:tabs>
+        <w:ind w:left="2160" w:hanging="360"/>
+      </w:pPr>
+      <w:rPr>
+        <w:rFonts w:ascii="Wingdings" w:hAnsi="Wingdings" w:hint="default"/>
+        <w:sz w:val="20"/>
+      </w:rPr>
+    </w:lvl>
+    <w:lvl w:ilvl="3" w:tentative="1">
+      <w:start w:val="1"/>
+      <w:numFmt w:val="bullet"/>
+      <w:lvlText w:val=""/>
+      <w:lvlJc w:val="left"/>
+      <w:pPr>
+        <w:tabs>
+          <w:tab w:val="num" w:pos="2880"/>
+        </w:tabs>
+        <w:ind w:left="2880" w:hanging="360"/>
+      </w:pPr>
+      <w:rPr>
+        <w:rFonts w:ascii="Wingdings" w:hAnsi="Wingdings" w:hint="default"/>
+        <w:sz w:val="20"/>
+      </w:rPr>
+    </w:lvl>
+    <w:lvl w:ilvl="4" w:tentative="1">
+      <w:start w:val="1"/>
+      <w:numFmt w:val="bullet"/>
+      <w:lvlText w:val=""/>
+      <w:lvlJc w:val="left"/>
+      <w:pPr>
+        <w:tabs>
+          <w:tab w:val="num" w:pos="3600"/>
+        </w:tabs>
+        <w:ind w:left="3600" w:hanging="360"/>
+      </w:pPr>
+      <w:rPr>
+        <w:rFonts w:ascii="Wingdings" w:hAnsi="Wingdings" w:hint="default"/>
+        <w:sz w:val="20"/>
+      </w:rPr>
+    </w:lvl>
+    <w:lvl w:ilvl="5" w:tentative="1">
+      <w:start w:val="1"/>
+      <w:numFmt w:val="bullet"/>
+      <w:lvlText w:val=""/>
+      <w:lvlJc w:val="left"/>
+      <w:pPr>
+        <w:tabs>
+          <w:tab w:val="num" w:pos="4320"/>
+        </w:tabs>
+        <w:ind w:left="4320" w:hanging="360"/>
+      </w:pPr>
+      <w:rPr>
+        <w:rFonts w:ascii="Wingdings" w:hAnsi="Wingdings" w:hint="default"/>
+        <w:sz w:val="20"/>
+      </w:rPr>
+    </w:lvl>
+    <w:lvl w:ilvl="6" w:tentative="1">
+      <w:start w:val="1"/>
+      <w:numFmt w:val="bullet"/>
+      <w:lvlText w:val=""/>
+      <w:lvlJc w:val="left"/>
+      <w:pPr>
+        <w:tabs>
+          <w:tab w:val="num" w:pos="5040"/>
+        </w:tabs>
+        <w:ind w:left="5040" w:hanging="360"/>
+      </w:pPr>
+      <w:rPr>
+        <w:rFonts w:ascii="Wingdings" w:hAnsi="Wingdings" w:hint="default"/>
+        <w:sz w:val="20"/>
+      </w:rPr>
+    </w:lvl>
+    <w:lvl w:ilvl="7" w:tentative="1">
+      <w:start w:val="1"/>
+      <w:numFmt w:val="bullet"/>
+      <w:lvlText w:val=""/>
+      <w:lvlJc w:val="left"/>
+      <w:pPr>
+        <w:tabs>
+          <w:tab w:val="num" w:pos="5760"/>
+        </w:tabs>
+        <w:ind w:left="5760" w:hanging="360"/>
+      </w:pPr>
+      <w:rPr>
+        <w:rFonts w:ascii="Wingdings" w:hAnsi="Wingdings" w:hint="default"/>
+        <w:sz w:val="20"/>
+      </w:rPr>
+    </w:lvl>
+    <w:lvl w:ilvl="8" w:tentative="1">
+      <w:start w:val="1"/>
+      <w:numFmt w:val="bullet"/>
+      <w:lvlText w:val=""/>
+      <w:lvlJc w:val="left"/>
+      <w:pPr>
+        <w:tabs>
+          <w:tab w:val="num" w:pos="6480"/>
+        </w:tabs>
+        <w:ind w:left="6480" w:hanging="360"/>
+      </w:pPr>
+      <w:rPr>
+        <w:rFonts w:ascii="Wingdings" w:hAnsi="Wingdings" w:hint="default"/>
+        <w:sz w:val="20"/>
+      </w:rPr>
+    </w:lvl>
+  </w:abstractNum>
+  <w:abstractNum w:abstractNumId="10" w15:restartNumberingAfterBreak="0">
     <w:nsid w:val="15D549B0"/>
     <w:multiLevelType w:val="hybridMultilevel"/>
     <w:tmpl w:val="79DA3D06"/>
@@ -1880,7 +1759,7 @@
       </w:pPr>
     </w:lvl>
   </w:abstractNum>
-  <w:abstractNum w:abstractNumId="10" w15:restartNumberingAfterBreak="0">
+  <w:abstractNum w:abstractNumId="11" w15:restartNumberingAfterBreak="0">
     <w:nsid w:val="17071BBC"/>
     <w:multiLevelType w:val="multilevel"/>
     <w:tmpl w:val="B512299C"/>
@@ -1998,7 +1877,7 @@
       </w:rPr>
     </w:lvl>
   </w:abstractNum>
-  <w:abstractNum w:abstractNumId="11" w15:restartNumberingAfterBreak="0">
+  <w:abstractNum w:abstractNumId="12" w15:restartNumberingAfterBreak="0">
     <w:nsid w:val="39D01782"/>
     <w:multiLevelType w:val="hybridMultilevel"/>
     <w:tmpl w:val="868C31CA"/>
@@ -2087,7 +1966,7 @@
       </w:pPr>
     </w:lvl>
   </w:abstractNum>
-  <w:abstractNum w:abstractNumId="12" w15:restartNumberingAfterBreak="0">
+  <w:abstractNum w:abstractNumId="13" w15:restartNumberingAfterBreak="0">
     <w:nsid w:val="3CE155D5"/>
     <w:multiLevelType w:val="multilevel"/>
     <w:tmpl w:val="041D001D"/>
@@ -2173,7 +2052,7 @@
       </w:pPr>
     </w:lvl>
   </w:abstractNum>
-  <w:abstractNum w:abstractNumId="13" w15:restartNumberingAfterBreak="0">
+  <w:abstractNum w:abstractNumId="14" w15:restartNumberingAfterBreak="0">
     <w:nsid w:val="3D727479"/>
     <w:multiLevelType w:val="multilevel"/>
     <w:tmpl w:val="041D0023"/>
@@ -2265,7 +2144,7 @@
       </w:pPr>
     </w:lvl>
   </w:abstractNum>
-  <w:abstractNum w:abstractNumId="14" w15:restartNumberingAfterBreak="0">
+  <w:abstractNum w:abstractNumId="15" w15:restartNumberingAfterBreak="0">
     <w:nsid w:val="403C106D"/>
     <w:multiLevelType w:val="multilevel"/>
     <w:tmpl w:val="ADC61354"/>
@@ -2414,7 +2293,7 @@
       </w:rPr>
     </w:lvl>
   </w:abstractNum>
-  <w:abstractNum w:abstractNumId="15" w15:restartNumberingAfterBreak="0">
+  <w:abstractNum w:abstractNumId="16" w15:restartNumberingAfterBreak="0">
     <w:nsid w:val="43F95E9C"/>
     <w:multiLevelType w:val="multilevel"/>
     <w:tmpl w:val="5FAE225A"/>
@@ -2531,7 +2410,7 @@
       </w:rPr>
     </w:lvl>
   </w:abstractNum>
-  <w:abstractNum w:abstractNumId="16" w15:restartNumberingAfterBreak="0">
+  <w:abstractNum w:abstractNumId="17" w15:restartNumberingAfterBreak="0">
     <w:nsid w:val="4CEF34F7"/>
     <w:multiLevelType w:val="multilevel"/>
     <w:tmpl w:val="041D001F"/>
@@ -2617,7 +2496,7 @@
       </w:pPr>
     </w:lvl>
   </w:abstractNum>
-  <w:abstractNum w:abstractNumId="17" w15:restartNumberingAfterBreak="0">
+  <w:abstractNum w:abstractNumId="18" w15:restartNumberingAfterBreak="0">
     <w:nsid w:val="566F2E6D"/>
     <w:multiLevelType w:val="multilevel"/>
     <w:tmpl w:val="6FD4AAFC"/>
@@ -2744,7 +2623,7 @@
       </w:rPr>
     </w:lvl>
   </w:abstractNum>
-  <w:abstractNum w:abstractNumId="18" w15:restartNumberingAfterBreak="0">
+  <w:abstractNum w:abstractNumId="19" w15:restartNumberingAfterBreak="0">
     <w:nsid w:val="6495767D"/>
     <w:multiLevelType w:val="hybridMultilevel"/>
     <w:tmpl w:val="BE2E9EAC"/>
@@ -2856,7 +2735,7 @@
       </w:rPr>
     </w:lvl>
   </w:abstractNum>
-  <w:abstractNum w:abstractNumId="19" w15:restartNumberingAfterBreak="0">
+  <w:abstractNum w:abstractNumId="20" w15:restartNumberingAfterBreak="0">
     <w:nsid w:val="6DBB64BD"/>
     <w:multiLevelType w:val="hybridMultilevel"/>
     <w:tmpl w:val="7B9EE880"/>
@@ -2969,7 +2848,7 @@
       </w:rPr>
     </w:lvl>
   </w:abstractNum>
-  <w:abstractNum w:abstractNumId="20" w15:restartNumberingAfterBreak="0">
+  <w:abstractNum w:abstractNumId="21" w15:restartNumberingAfterBreak="0">
     <w:nsid w:val="7F0248BB"/>
     <w:multiLevelType w:val="hybridMultilevel"/>
     <w:tmpl w:val="2D56A45C"/>
@@ -3082,7 +2961,7 @@
     </w:lvl>
   </w:abstractNum>
   <w:num w:numId="1">
-    <w:abstractNumId w:val="17"/>
+    <w:abstractNumId w:val="18"/>
   </w:num>
   <w:num w:numId="2">
     <w:abstractNumId w:val="7"/>
@@ -3097,7 +2976,7 @@
     <w:abstractNumId w:val="4"/>
   </w:num>
   <w:num w:numId="6">
-    <w:abstractNumId w:val="10"/>
+    <w:abstractNumId w:val="11"/>
   </w:num>
   <w:num w:numId="7">
     <w:abstractNumId w:val="3"/>
@@ -3112,7 +2991,7 @@
     <w:abstractNumId w:val="0"/>
   </w:num>
   <w:num w:numId="11">
-    <w:abstractNumId w:val="17"/>
+    <w:abstractNumId w:val="18"/>
     <w:lvlOverride w:ilvl="0">
       <w:startOverride w:val="1"/>
     </w:lvlOverride>
@@ -3142,37 +3021,40 @@
     </w:lvlOverride>
   </w:num>
   <w:num w:numId="12">
-    <w:abstractNumId w:val="15"/>
+    <w:abstractNumId w:val="16"/>
   </w:num>
   <w:num w:numId="13">
-    <w:abstractNumId w:val="16"/>
+    <w:abstractNumId w:val="17"/>
   </w:num>
   <w:num w:numId="14">
-    <w:abstractNumId w:val="12"/>
+    <w:abstractNumId w:val="13"/>
   </w:num>
   <w:num w:numId="15">
-    <w:abstractNumId w:val="13"/>
+    <w:abstractNumId w:val="14"/>
   </w:num>
   <w:num w:numId="16">
     <w:abstractNumId w:val="8"/>
   </w:num>
   <w:num w:numId="17">
-    <w:abstractNumId w:val="14"/>
+    <w:abstractNumId w:val="15"/>
   </w:num>
   <w:num w:numId="18">
-    <w:abstractNumId w:val="18"/>
+    <w:abstractNumId w:val="19"/>
   </w:num>
   <w:num w:numId="19">
+    <w:abstractNumId w:val="21"/>
+  </w:num>
+  <w:num w:numId="20">
+    <w:abstractNumId w:val="10"/>
+  </w:num>
+  <w:num w:numId="21">
+    <w:abstractNumId w:val="12"/>
+  </w:num>
+  <w:num w:numId="22">
     <w:abstractNumId w:val="20"/>
   </w:num>
-  <w:num w:numId="20">
+  <w:num w:numId="23">
     <w:abstractNumId w:val="9"/>
-  </w:num>
-  <w:num w:numId="21">
-    <w:abstractNumId w:val="11"/>
-  </w:num>
-  <w:num w:numId="22">
-    <w:abstractNumId w:val="19"/>
   </w:num>
 </w:numbering>
 </file>
@@ -5553,7 +5435,7 @@
 </file>
 
 <file path=customXml/itemProps2.xml><?xml version="1.0" encoding="utf-8"?>
-<ds:datastoreItem xmlns:ds="http://schemas.openxmlformats.org/officeDocument/2006/customXml" ds:itemID="{7E19623A-C385-4689-89F9-8A68D48DC91B}">
+<ds:datastoreItem xmlns:ds="http://schemas.openxmlformats.org/officeDocument/2006/customXml" ds:itemID="{3DB3CAF4-0272-4331-86F3-F202BBE9AD95}">
   <ds:schemaRefs>
     <ds:schemaRef ds:uri="http://schemas.openxmlformats.org/officeDocument/2006/bibliography"/>
   </ds:schemaRefs>

</xml_diff>

<commit_message>
dev guide to collections repo added
</commit_message>
<xml_diff>
--- a/Notes/CshAndJsBasics.docx
+++ b/Notes/CshAndJsBasics.docx
@@ -45,11 +45,17 @@
     <w:p>
       <w:pPr>
         <w:spacing w:after="160"/>
+        <w:rPr>
+          <w:sz w:val="22"/>
+          <w:szCs w:val="22"/>
+        </w:rPr>
       </w:pPr>
       <w:hyperlink r:id="rId9" w:history="1">
         <w:r>
           <w:rPr>
             <w:color w:val="0000FF"/>
+            <w:sz w:val="22"/>
+            <w:szCs w:val="22"/>
             <w:u w:val="single"/>
           </w:rPr>
           <w:t>http://www.albahari.com/valuevsreftypes.aspx</w:t>
@@ -59,11 +65,17 @@
     <w:p>
       <w:pPr>
         <w:spacing w:after="160"/>
+        <w:rPr>
+          <w:sz w:val="22"/>
+          <w:szCs w:val="22"/>
+        </w:rPr>
       </w:pPr>
       <w:hyperlink r:id="rId10" w:history="1">
         <w:r>
           <w:rPr>
             <w:color w:val="0000FF"/>
+            <w:sz w:val="22"/>
+            <w:szCs w:val="22"/>
             <w:u w:val="single"/>
           </w:rPr>
           <w:t>https://www.tutlane.com/tutorial/csharp/csharp-value-type-and-reference-type-with-examples</w:t>
@@ -73,46 +85,70 @@
     <w:p>
       <w:pPr>
         <w:spacing w:after="0"/>
-      </w:pPr>
-      <w:r>
+        <w:rPr>
+          <w:sz w:val="22"/>
+          <w:szCs w:val="22"/>
+        </w:rPr>
+      </w:pPr>
+      <w:r>
+        <w:rPr>
+          <w:sz w:val="22"/>
+          <w:szCs w:val="22"/>
+        </w:rPr>
         <w:t xml:space="preserve">The </w:t>
       </w:r>
       <w:r>
         <w:rPr>
           <w:b/>
+          <w:sz w:val="22"/>
+          <w:szCs w:val="22"/>
         </w:rPr>
         <w:t>stack</w:t>
       </w:r>
       <w:r>
+        <w:rPr>
+          <w:sz w:val="22"/>
+          <w:szCs w:val="22"/>
+        </w:rPr>
         <w:t xml:space="preserve"> is a </w:t>
       </w:r>
       <w:r>
         <w:rPr>
           <w:color w:val="000000"/>
+          <w:sz w:val="22"/>
+          <w:szCs w:val="22"/>
         </w:rPr>
         <w:t>first-in last-out memory structure</w:t>
       </w:r>
       <w:r>
         <w:rPr>
           <w:color w:val="000000"/>
+          <w:sz w:val="22"/>
+          <w:szCs w:val="22"/>
         </w:rPr>
         <w:t xml:space="preserve"> with static memory allocation</w:t>
       </w:r>
       <w:r>
         <w:rPr>
           <w:color w:val="000000"/>
+          <w:sz w:val="22"/>
+          <w:szCs w:val="22"/>
         </w:rPr>
         <w:t xml:space="preserve"> (happening at compile time)</w:t>
       </w:r>
       <w:r>
         <w:rPr>
           <w:color w:val="000000"/>
+          <w:sz w:val="22"/>
+          <w:szCs w:val="22"/>
         </w:rPr>
         <w:t>.</w:t>
       </w:r>
       <w:r>
         <w:rPr>
           <w:color w:val="000000"/>
+          <w:sz w:val="22"/>
+          <w:szCs w:val="22"/>
         </w:rPr>
         <w:t xml:space="preserve"> Access is very fast.</w:t>
       </w:r>
@@ -125,26 +161,46 @@
           <w:numId w:val="19"/>
         </w:numPr>
         <w:spacing w:after="0"/>
-      </w:pPr>
-      <w:r>
+        <w:rPr>
+          <w:sz w:val="22"/>
+          <w:szCs w:val="22"/>
+        </w:rPr>
+      </w:pPr>
+      <w:r>
+        <w:rPr>
+          <w:sz w:val="22"/>
+          <w:szCs w:val="22"/>
+        </w:rPr>
         <w:t>The </w:t>
       </w:r>
       <w:r>
         <w:rPr>
           <w:b/>
+          <w:sz w:val="22"/>
+          <w:szCs w:val="22"/>
         </w:rPr>
         <w:t>reference</w:t>
       </w:r>
       <w:r>
+        <w:rPr>
+          <w:sz w:val="22"/>
+          <w:szCs w:val="22"/>
+        </w:rPr>
         <w:t> portion of reference-typed local variables and parameters (such as the </w:t>
       </w:r>
       <w:r>
         <w:rPr>
           <w:b/>
+          <w:sz w:val="22"/>
+          <w:szCs w:val="22"/>
         </w:rPr>
         <w:t>myTextBox</w:t>
       </w:r>
       <w:r>
+        <w:rPr>
+          <w:sz w:val="22"/>
+          <w:szCs w:val="22"/>
+        </w:rPr>
         <w:t> reference)</w:t>
       </w:r>
     </w:p>
@@ -156,64 +212,116 @@
           <w:numId w:val="19"/>
         </w:numPr>
         <w:spacing w:after="0"/>
+        <w:rPr>
+          <w:sz w:val="22"/>
+          <w:szCs w:val="22"/>
+        </w:rPr>
       </w:pPr>
       <w:r>
         <w:rPr>
           <w:b/>
+          <w:sz w:val="22"/>
+          <w:szCs w:val="22"/>
         </w:rPr>
         <w:t>Value-typed</w:t>
       </w:r>
       <w:r>
+        <w:rPr>
+          <w:sz w:val="22"/>
+          <w:szCs w:val="22"/>
+        </w:rPr>
         <w:t xml:space="preserve"> local variables and </w:t>
       </w:r>
       <w:r>
         <w:rPr>
           <w:b/>
+          <w:sz w:val="22"/>
+          <w:szCs w:val="22"/>
         </w:rPr>
         <w:t>method parameters</w:t>
       </w:r>
       <w:r>
+        <w:rPr>
+          <w:sz w:val="22"/>
+          <w:szCs w:val="22"/>
+        </w:rPr>
         <w:t xml:space="preserve"> (structs, as well as integers, bools, chars, DateTimes, etc.)</w:t>
       </w:r>
     </w:p>
     <w:p>
       <w:pPr>
         <w:spacing w:after="0"/>
-      </w:pPr>
-      <w:r>
+        <w:rPr>
+          <w:sz w:val="22"/>
+          <w:szCs w:val="22"/>
+        </w:rPr>
+      </w:pPr>
+      <w:r>
+        <w:rPr>
+          <w:sz w:val="22"/>
+          <w:szCs w:val="22"/>
+        </w:rPr>
         <w:t xml:space="preserve">The following data is stored on the </w:t>
       </w:r>
       <w:r>
         <w:rPr>
           <w:b/>
+          <w:sz w:val="22"/>
+          <w:szCs w:val="22"/>
         </w:rPr>
         <w:t>heap</w:t>
       </w:r>
       <w:r>
+        <w:rPr>
+          <w:sz w:val="22"/>
+          <w:szCs w:val="22"/>
+        </w:rPr>
         <w:t xml:space="preserve"> (</w:t>
       </w:r>
       <w:hyperlink r:id="rId11" w:history="1">
         <w:r>
           <w:rPr>
             <w:color w:val="0000FF"/>
+            <w:sz w:val="22"/>
+            <w:szCs w:val="22"/>
             <w:u w:val="single"/>
           </w:rPr>
           <w:t>https://en.wikipedia.org/wiki/Heap_(data_structure)</w:t>
         </w:r>
       </w:hyperlink>
       <w:r>
+        <w:rPr>
+          <w:sz w:val="22"/>
+          <w:szCs w:val="22"/>
+        </w:rPr>
         <w:t>)</w:t>
       </w:r>
       <w:r>
+        <w:rPr>
+          <w:sz w:val="22"/>
+          <w:szCs w:val="22"/>
+        </w:rPr>
         <w:t xml:space="preserve"> with dynamic memory allocation</w:t>
       </w:r>
       <w:r>
+        <w:rPr>
+          <w:sz w:val="22"/>
+          <w:szCs w:val="22"/>
+        </w:rPr>
         <w:t xml:space="preserve"> (means happening runtime)</w:t>
       </w:r>
       <w:r>
+        <w:rPr>
+          <w:sz w:val="22"/>
+          <w:szCs w:val="22"/>
+        </w:rPr>
         <w:t>.</w:t>
       </w:r>
       <w:r>
+        <w:rPr>
+          <w:sz w:val="22"/>
+          <w:szCs w:val="22"/>
+        </w:rPr>
         <w:t xml:space="preserve"> Access is slower.</w:t>
       </w:r>
     </w:p>
@@ -225,17 +333,31 @@
           <w:numId w:val="19"/>
         </w:numPr>
         <w:spacing w:after="0"/>
-      </w:pPr>
-      <w:r>
+        <w:rPr>
+          <w:sz w:val="22"/>
+          <w:szCs w:val="22"/>
+        </w:rPr>
+      </w:pPr>
+      <w:r>
+        <w:rPr>
+          <w:sz w:val="22"/>
+          <w:szCs w:val="22"/>
+        </w:rPr>
         <w:t>The </w:t>
       </w:r>
       <w:r>
         <w:rPr>
           <w:b/>
+          <w:sz w:val="22"/>
+          <w:szCs w:val="22"/>
         </w:rPr>
         <w:t>content</w:t>
       </w:r>
       <w:r>
+        <w:rPr>
+          <w:sz w:val="22"/>
+          <w:szCs w:val="22"/>
+        </w:rPr>
         <w:t> of reference-type objects.</w:t>
       </w:r>
     </w:p>
@@ -247,8 +369,16 @@
           <w:numId w:val="19"/>
         </w:numPr>
         <w:spacing w:after="0"/>
-      </w:pPr>
-      <w:r>
+        <w:rPr>
+          <w:sz w:val="22"/>
+          <w:szCs w:val="22"/>
+        </w:rPr>
+      </w:pPr>
+      <w:r>
+        <w:rPr>
+          <w:sz w:val="22"/>
+          <w:szCs w:val="22"/>
+        </w:rPr>
         <w:t>Anything structured inside a reference-type object.</w:t>
       </w:r>
     </w:p>
@@ -264,25 +394,40 @@
       <w:pPr>
         <w:rPr>
           <w:color w:val="0000FF"/>
+          <w:sz w:val="22"/>
+          <w:szCs w:val="22"/>
           <w:u w:val="single"/>
         </w:rPr>
       </w:pPr>
       <w:r>
+        <w:rPr>
+          <w:sz w:val="22"/>
+          <w:szCs w:val="22"/>
+        </w:rPr>
         <w:t xml:space="preserve">Reference: Developer Guide to Collections in .NET (book), </w:t>
       </w:r>
       <w:hyperlink r:id="rId12" w:history="1">
         <w:r>
           <w:rPr>
             <w:color w:val="0000FF"/>
+            <w:sz w:val="22"/>
+            <w:szCs w:val="22"/>
           </w:rPr>
           <w:t>https://resources.oreilly.com/examples/9780735659278-files/tree/master/Developer's%20Guide%20to%20Collections</w:t>
         </w:r>
       </w:hyperlink>
       <w:r>
+        <w:rPr>
+          <w:sz w:val="22"/>
+          <w:szCs w:val="22"/>
+        </w:rPr>
         <w:t xml:space="preserve"> (Git repo)</w:t>
       </w:r>
     </w:p>
     <w:p>
+      <w:pPr>
+        <w:pStyle w:val="Heading3"/>
+      </w:pPr>
       <w:r>
         <w:t>Basic collections</w:t>
       </w:r>
@@ -296,11 +441,15 @@
         </w:numPr>
         <w:rPr>
           <w:b/>
+          <w:sz w:val="22"/>
+          <w:szCs w:val="22"/>
         </w:rPr>
       </w:pPr>
       <w:r>
         <w:rPr>
           <w:b/>
+          <w:sz w:val="22"/>
+          <w:szCs w:val="22"/>
         </w:rPr>
         <w:t>Array</w:t>
       </w:r>
@@ -308,16 +457,32 @@
     <w:p>
       <w:pPr>
         <w:pStyle w:val="ListParagraph"/>
-      </w:pPr>
-      <w:r>
+        <w:rPr>
+          <w:sz w:val="22"/>
+          <w:szCs w:val="22"/>
+        </w:rPr>
+      </w:pPr>
+      <w:r>
+        <w:rPr>
+          <w:sz w:val="22"/>
+          <w:szCs w:val="22"/>
+        </w:rPr>
         <w:t>Proes: Quick access, do not need to implement (language feature)</w:t>
       </w:r>
     </w:p>
     <w:p>
       <w:pPr>
         <w:pStyle w:val="ListParagraph"/>
-      </w:pPr>
-      <w:r>
+        <w:rPr>
+          <w:sz w:val="22"/>
+          <w:szCs w:val="22"/>
+        </w:rPr>
+      </w:pPr>
+      <w:r>
+        <w:rPr>
+          <w:sz w:val="22"/>
+          <w:szCs w:val="22"/>
+        </w:rPr>
         <w:t>Cons:</w:t>
       </w:r>
     </w:p>
@@ -330,11 +495,15 @@
         </w:numPr>
         <w:rPr>
           <w:b/>
+          <w:sz w:val="22"/>
+          <w:szCs w:val="22"/>
         </w:rPr>
       </w:pPr>
       <w:r>
         <w:rPr>
           <w:b/>
+          <w:sz w:val="22"/>
+          <w:szCs w:val="22"/>
         </w:rPr>
         <w:t>Linekd list</w:t>
       </w:r>
@@ -348,11 +517,15 @@
         </w:numPr>
         <w:rPr>
           <w:b/>
+          <w:sz w:val="22"/>
+          <w:szCs w:val="22"/>
         </w:rPr>
       </w:pPr>
       <w:r>
         <w:rPr>
           <w:b/>
+          <w:sz w:val="22"/>
+          <w:szCs w:val="22"/>
         </w:rPr>
         <w:t>Singly linked</w:t>
       </w:r>
@@ -366,11 +539,15 @@
         </w:numPr>
         <w:rPr>
           <w:b/>
+          <w:sz w:val="22"/>
+          <w:szCs w:val="22"/>
         </w:rPr>
       </w:pPr>
       <w:r>
         <w:rPr>
           <w:b/>
+          <w:sz w:val="22"/>
+          <w:szCs w:val="22"/>
         </w:rPr>
         <w:t>Doubly linked</w:t>
       </w:r>
@@ -384,11 +561,15 @@
         </w:numPr>
         <w:rPr>
           <w:b/>
+          <w:sz w:val="22"/>
+          <w:szCs w:val="22"/>
         </w:rPr>
       </w:pPr>
       <w:r>
         <w:rPr>
           <w:b/>
+          <w:sz w:val="22"/>
+          <w:szCs w:val="22"/>
         </w:rPr>
         <w:t>Associative arrays</w:t>
       </w:r>
@@ -402,11 +583,15 @@
         </w:numPr>
         <w:rPr>
           <w:b/>
+          <w:sz w:val="22"/>
+          <w:szCs w:val="22"/>
         </w:rPr>
       </w:pPr>
       <w:r>
         <w:rPr>
           <w:b/>
+          <w:sz w:val="22"/>
+          <w:szCs w:val="22"/>
         </w:rPr>
         <w:t>Associative list</w:t>
       </w:r>
@@ -420,11 +605,15 @@
         </w:numPr>
         <w:rPr>
           <w:b/>
+          <w:sz w:val="22"/>
+          <w:szCs w:val="22"/>
         </w:rPr>
       </w:pPr>
       <w:r>
         <w:rPr>
           <w:b/>
+          <w:sz w:val="22"/>
+          <w:szCs w:val="22"/>
         </w:rPr>
         <w:t>Hash table</w:t>
       </w:r>
@@ -436,21 +625,163 @@
           <w:ilvl w:val="0"/>
           <w:numId w:val="22"/>
         </w:numPr>
-      </w:pPr>
-      <w:r>
+        <w:rPr>
+          <w:sz w:val="22"/>
+          <w:szCs w:val="22"/>
+        </w:rPr>
+      </w:pPr>
+      <w:r>
+        <w:rPr>
+          <w:sz w:val="22"/>
+          <w:szCs w:val="22"/>
+        </w:rPr>
         <w:t>…</w:t>
       </w:r>
     </w:p>
     <w:p>
       <w:pPr>
-        <w:pStyle w:val="ListParagraph"/>
-        <w:numPr>
-          <w:ilvl w:val="0"/>
-          <w:numId w:val="22"/>
-        </w:numPr>
-      </w:pPr>
-      <w:r>
-        <w:t>…</w:t>
+        <w:pStyle w:val="Heading3"/>
+      </w:pPr>
+      <w:r>
+        <w:t>Collection interfaces:</w:t>
+      </w:r>
+    </w:p>
+    <w:p>
+      <w:pPr>
+        <w:rPr>
+          <w:sz w:val="22"/>
+          <w:szCs w:val="22"/>
+        </w:rPr>
+      </w:pPr>
+      <w:r>
+        <w:rPr>
+          <w:b/>
+          <w:sz w:val="22"/>
+          <w:szCs w:val="22"/>
+        </w:rPr>
+        <w:t>IEnumerable</w:t>
+      </w:r>
+      <w:r>
+        <w:rPr>
+          <w:sz w:val="22"/>
+          <w:szCs w:val="22"/>
+        </w:rPr>
+        <w:t xml:space="preserve"> – gives the ability to enumerate the collection, this make it possible to use the collection in </w:t>
+      </w:r>
+      <w:r>
+        <w:rPr>
+          <w:b/>
+          <w:sz w:val="22"/>
+          <w:szCs w:val="22"/>
+        </w:rPr>
+        <w:t>foreach</w:t>
+      </w:r>
+      <w:r>
+        <w:rPr>
+          <w:sz w:val="22"/>
+          <w:szCs w:val="22"/>
+        </w:rPr>
+        <w:t xml:space="preserve"> statement</w:t>
+      </w:r>
+    </w:p>
+    <w:p>
+      <w:pPr>
+        <w:rPr>
+          <w:sz w:val="22"/>
+          <w:szCs w:val="22"/>
+        </w:rPr>
+      </w:pPr>
+      <w:r>
+        <w:rPr>
+          <w:b/>
+          <w:sz w:val="22"/>
+          <w:szCs w:val="22"/>
+        </w:rPr>
+        <w:t>ICollection</w:t>
+      </w:r>
+      <w:r>
+        <w:rPr>
+          <w:sz w:val="22"/>
+          <w:szCs w:val="22"/>
+        </w:rPr>
+        <w:t xml:space="preserve"> – gives extra information about the collection, for example the </w:t>
+      </w:r>
+      <w:r>
+        <w:rPr>
+          <w:b/>
+          <w:sz w:val="22"/>
+          <w:szCs w:val="22"/>
+        </w:rPr>
+        <w:t>count</w:t>
+      </w:r>
+    </w:p>
+    <w:p>
+      <w:pPr>
+        <w:rPr>
+          <w:b/>
+          <w:sz w:val="22"/>
+          <w:szCs w:val="22"/>
+        </w:rPr>
+      </w:pPr>
+      <w:r>
+        <w:rPr>
+          <w:b/>
+          <w:sz w:val="22"/>
+          <w:szCs w:val="22"/>
+        </w:rPr>
+        <w:t>IList</w:t>
+      </w:r>
+      <w:r>
+        <w:rPr>
+          <w:b/>
+          <w:sz w:val="22"/>
+          <w:szCs w:val="22"/>
+        </w:rPr>
+        <w:t xml:space="preserve"> </w:t>
+      </w:r>
+      <w:r>
+        <w:rPr>
+          <w:sz w:val="22"/>
+          <w:szCs w:val="22"/>
+        </w:rPr>
+        <w:t>– gives the</w:t>
+      </w:r>
+      <w:r>
+        <w:rPr>
+          <w:b/>
+          <w:sz w:val="22"/>
+          <w:szCs w:val="22"/>
+        </w:rPr>
+        <w:t xml:space="preserve"> </w:t>
+      </w:r>
+      <w:r>
+        <w:rPr>
+          <w:sz w:val="22"/>
+          <w:szCs w:val="22"/>
+        </w:rPr>
+        <w:t>possibility to</w:t>
+      </w:r>
+      <w:r>
+        <w:rPr>
+          <w:sz w:val="22"/>
+          <w:szCs w:val="22"/>
+        </w:rPr>
+        <w:t xml:space="preserve"> </w:t>
+      </w:r>
+      <w:r>
+        <w:rPr>
+          <w:b/>
+          <w:sz w:val="22"/>
+          <w:szCs w:val="22"/>
+        </w:rPr>
+        <w:t>index</w:t>
+      </w:r>
+      <w:r>
+        <w:rPr>
+          <w:sz w:val="22"/>
+          <w:szCs w:val="22"/>
+        </w:rPr>
+        <w:t xml:space="preserve"> the elements in the collection</w:t>
       </w:r>
     </w:p>
     <w:p>
@@ -466,6 +797,8 @@
         </w:rPr>
         <w:t>Javascript Basics</w:t>
       </w:r>
+      <w:bookmarkStart w:id="1" w:name="_GoBack"/>
+      <w:bookmarkEnd w:id="1"/>
     </w:p>
     <w:p>
       <w:pPr>
@@ -991,8 +1324,6 @@
         </w:rPr>
         <w:t>Some usage</w:t>
       </w:r>
-      <w:bookmarkStart w:id="1" w:name="_GoBack"/>
-      <w:bookmarkEnd w:id="1"/>
     </w:p>
     <w:p>
       <w:pPr>
@@ -5435,7 +5766,7 @@
 </file>
 
 <file path=customXml/itemProps2.xml><?xml version="1.0" encoding="utf-8"?>
-<ds:datastoreItem xmlns:ds="http://schemas.openxmlformats.org/officeDocument/2006/customXml" ds:itemID="{3DB3CAF4-0272-4331-86F3-F202BBE9AD95}">
+<ds:datastoreItem xmlns:ds="http://schemas.openxmlformats.org/officeDocument/2006/customXml" ds:itemID="{CCD45D3B-B211-4F9C-8CC9-95049AAA3CEE}">
   <ds:schemaRefs>
     <ds:schemaRef ds:uri="http://schemas.openxmlformats.org/officeDocument/2006/bibliography"/>
   </ds:schemaRefs>

</xml_diff>